<commit_message>
sprint 2 opdateret sprint 3 startet.
</commit_message>
<xml_diff>
--- a/Dokumenter/Sprint(1,2 og 3).docx
+++ b/Dokumenter/Sprint(1,2 og 3).docx
@@ -179,7 +179,10 @@
       </w:r>
       <w:proofErr w:type="spellStart"/>
       <w:r>
-        <w:t>scrum</w:t>
+        <w:t>S</w:t>
+      </w:r>
+      <w:r>
+        <w:t>crum</w:t>
       </w:r>
       <w:proofErr w:type="spellEnd"/>
       <w:r>
@@ -250,33 +253,228 @@
         <w:br/>
         <w:t xml:space="preserve">Nogle af vores task i dette sprint er måske blevet over estimeret, da vi før har haft en del problemer med </w:t>
       </w:r>
-      <w:proofErr w:type="spellStart"/>
-      <w:r>
-        <w:t>xena</w:t>
-      </w:r>
-      <w:proofErr w:type="spellEnd"/>
-      <w:r>
-        <w:t xml:space="preserve"> og tilgå deres data, hvis det skulle ske vi blev hurtigere færdig vil vi bare påbegynde et nyt sprint i denne periode og således beholde vores gode position i sprintet.</w:t>
+      <w:r>
+        <w:t>X</w:t>
+      </w:r>
+      <w:r>
+        <w:t>ena og tilgå deres data, hvis det skulle ske vi blev hurtigere færdig vil vi bare påbegynde et nyt sprint i denne periode og således beholde vores gode position i sprintet.</w:t>
+      </w:r>
+    </w:p>
+    <w:p>
+      <w:pPr>
+        <w:pStyle w:val="Overskrift2"/>
+        <w:rPr>
+          <w:lang w:val="en-US"/>
+        </w:rPr>
+      </w:pPr>
+      <w:r>
+        <w:rPr>
+          <w:lang w:val="en-US"/>
+        </w:rPr>
+        <w:t>S</w:t>
+      </w:r>
+      <w:r>
+        <w:rPr>
+          <w:lang w:val="en-US"/>
+        </w:rPr>
+        <w:t>print</w:t>
+      </w:r>
+      <w:r>
+        <w:rPr>
+          <w:lang w:val="en-US"/>
+        </w:rPr>
+        <w:t xml:space="preserve"> 2 Review</w:t>
+      </w:r>
+    </w:p>
+    <w:p>
+      <w:r>
+        <w:t>Fredag d. 8/12 havde vi f</w:t>
+      </w:r>
+      <w:r>
+        <w:t xml:space="preserve">ået booket et møde med vores PO Klaus for at holde ham ”up to date” og sikre at vi havde opfyldt hans ønsker samt have muligheden for at høre ham ad om han havde yderlige ønsker til programmet. </w:t>
+      </w:r>
+    </w:p>
+    <w:p>
+      <w:r>
+        <w:t xml:space="preserve">Vi fik vist PO vores product som det så ud pt. </w:t>
+      </w:r>
+      <w:r>
+        <w:t>o</w:t>
+      </w:r>
+      <w:r>
+        <w:t>g der startede en dialog på tværs hvor han spurgte ind til funktionalitet og vi besvarede så godt vi kunne og tog ønsker om eventuelle forbedringer</w:t>
+      </w:r>
+      <w:r>
+        <w:t xml:space="preserve"> til os</w:t>
+      </w:r>
+      <w:r>
+        <w:t>. Vi spurgte ind til hvordan PO ønskede oversigten af budgetter samt sammenligningen skulle se ud. Vi mente det var hovedparten af opgaven, så var meget opsat på det blev lavet som han ønskede det.</w:t>
+      </w:r>
+      <w:r>
+        <w:br/>
+        <w:t xml:space="preserve">PO fortalte på en tavle hvordan han ønskede designet skulle se ud, han ville have sat det selv lavet budget op mod det reelle i en firkant hvor den procentvise difference vil blive vist under for at hjælpe til at give et hurtigt overblik. </w:t>
+      </w:r>
+    </w:p>
+    <w:p>
+      <w:pPr>
+        <w:pStyle w:val="Overskrift2"/>
+      </w:pPr>
+      <w:r>
+        <w:t>Sprint 2 Retrospective</w:t>
+      </w:r>
+    </w:p>
+    <w:p>
+      <w:r>
+        <w:t xml:space="preserve">Vores møde med PO havde været meget nødvendigt for at sikre vi ville komme alle </w:t>
+      </w:r>
+      <w:proofErr w:type="spellStart"/>
+      <w:r>
+        <w:t>PO’s</w:t>
+      </w:r>
+      <w:proofErr w:type="spellEnd"/>
+      <w:r>
+        <w:t xml:space="preserve"> ønsker til bund. </w:t>
+      </w:r>
+      <w:r>
+        <w:br/>
+        <w:t xml:space="preserve">I andet sprint blev alle </w:t>
+      </w:r>
+      <w:proofErr w:type="spellStart"/>
+      <w:r>
+        <w:t>userstories</w:t>
+      </w:r>
+      <w:proofErr w:type="spellEnd"/>
+      <w:r>
+        <w:t xml:space="preserve"> igen sat over i ”Done” vi fik klaret </w:t>
+      </w:r>
+      <w:r>
+        <w:t>5</w:t>
+      </w:r>
+      <w:r>
+        <w:t xml:space="preserve"> </w:t>
+      </w:r>
+      <w:proofErr w:type="spellStart"/>
+      <w:r>
+        <w:t>userstories</w:t>
+      </w:r>
+      <w:proofErr w:type="spellEnd"/>
+      <w:r>
+        <w:t xml:space="preserve"> hvilket var meget positivt. Det var inddatering/redigering af budget, se specifikt budget, dokumentation af designet for budgetmanager, muligheden for at slette budgetter, oprette budgetter.</w:t>
+      </w:r>
+    </w:p>
+    <w:p>
+      <w:r>
+        <w:t>Ved at vise PO produktet som det ser ud nu, har vi noget ”</w:t>
+      </w:r>
+      <w:proofErr w:type="spellStart"/>
+      <w:r>
+        <w:t>continuous</w:t>
+      </w:r>
+      <w:proofErr w:type="spellEnd"/>
+      <w:r>
+        <w:t xml:space="preserve"> </w:t>
+      </w:r>
+      <w:proofErr w:type="spellStart"/>
+      <w:r>
+        <w:t>delivery</w:t>
+      </w:r>
+      <w:proofErr w:type="spellEnd"/>
+      <w:r>
+        <w:t xml:space="preserve">” indover som er med til at skabe en hvis sikkerhed, da vi får bekræftet om vi er på rette vej, viser kunden at vi er inden for tidsrammen, og at vi har mulighed for at implementere nye features som blev ønsket af PO under vores møde. Vi får vist vores PO et reelt produkt som er funktionelt for at vise kunden at deadline nok skal blive overholdt samt som kunde er det lettere at forholde sig til noget man har set, hvor processen går fremad, fremfor man får et billede og en beskrivende tekst via mail eller snakket over telefon. </w:t>
+      </w:r>
+    </w:p>
+    <w:p/>
+    <w:p/>
+    <w:p/>
+    <w:p>
+      <w:pPr>
+        <w:pStyle w:val="Overskrift1"/>
+        <w:rPr>
+          <w:lang w:val="en-US"/>
+        </w:rPr>
+      </w:pPr>
+      <w:r>
+        <w:rPr>
+          <w:lang w:val="en-US"/>
+        </w:rPr>
+        <w:lastRenderedPageBreak/>
+        <w:t>Sprint 3</w:t>
+      </w:r>
+    </w:p>
+    <w:p>
+      <w:pPr>
+        <w:rPr>
+          <w:lang w:val="en-US"/>
+        </w:rPr>
+      </w:pPr>
+      <w:proofErr w:type="spellStart"/>
+      <w:r>
+        <w:rPr>
+          <w:lang w:val="en-US"/>
+        </w:rPr>
+        <w:t>Af</w:t>
+      </w:r>
+      <w:proofErr w:type="spellEnd"/>
+      <w:r>
+        <w:rPr>
+          <w:lang w:val="en-US"/>
+        </w:rPr>
+        <w:t>: Anders</w:t>
       </w:r>
       <w:bookmarkStart w:id="0" w:name="_GoBack"/>
       <w:bookmarkEnd w:id="0"/>
-      <w:r>
-        <w:br/>
-      </w:r>
-    </w:p>
-    <w:p/>
+    </w:p>
     <w:p>
       <w:pPr>
         <w:pStyle w:val="Overskrift2"/>
-      </w:pPr>
-      <w:r>
-        <w:t>S</w:t>
-      </w:r>
-      <w:r>
-        <w:t>print</w:t>
-      </w:r>
-      <w:r>
-        <w:t xml:space="preserve"> 2 Review</w:t>
+        <w:rPr>
+          <w:lang w:val="en-US"/>
+        </w:rPr>
+      </w:pPr>
+      <w:proofErr w:type="spellStart"/>
+      <w:r>
+        <w:rPr>
+          <w:lang w:val="en-US"/>
+        </w:rPr>
+        <w:t>Sprintforløbet</w:t>
+      </w:r>
+      <w:proofErr w:type="spellEnd"/>
+    </w:p>
+    <w:p>
+      <w:r>
+        <w:t>Mandag morgen d</w:t>
+      </w:r>
+      <w:r>
+        <w:t xml:space="preserve">en 11/12 blev vores sidste ’sprint </w:t>
+      </w:r>
+      <w:proofErr w:type="spellStart"/>
+      <w:r>
+        <w:t>planning</w:t>
+      </w:r>
+      <w:proofErr w:type="spellEnd"/>
+      <w:r>
+        <w:t xml:space="preserve"> meeting’ holdt. Resten af vores </w:t>
+      </w:r>
+      <w:proofErr w:type="spellStart"/>
+      <w:r>
+        <w:t>userstories</w:t>
+      </w:r>
+      <w:proofErr w:type="spellEnd"/>
+      <w:r>
+        <w:t xml:space="preserve"> blev smidt over i ’To do’ så vores backlog var tom og målet var sat for at vi skulle ramme vores deadline med de forudsætninger vi har. Vores 2 </w:t>
+      </w:r>
+      <w:proofErr w:type="spellStart"/>
+      <w:r>
+        <w:t>userstories</w:t>
+      </w:r>
+      <w:proofErr w:type="spellEnd"/>
+      <w:r>
+        <w:t xml:space="preserve"> der blev hevet over var ”Som bruger vil jeg gerne kunne sammenligne mit budget op imod Xena” og ”Som udvikler vil jeg konkludere/perspektivere på projektet”. </w:t>
+      </w:r>
+    </w:p>
+    <w:p>
+      <w:r>
+        <w:t xml:space="preserve">I første del af sprint 3 vil der blive fokuseret på at kunne sammenligne budgetter. Når det er ordnet vil resten af sprintet stå på at skulle konkludere/perspektivere hele forløbet og derefter få læst korrektur og sat rapporten rigtigt sammen, så den vil kunne blive afleveret med et funktionelt produkt inden søndag den 17/12. </w:t>
       </w:r>
     </w:p>
     <w:p>
@@ -284,50 +482,37 @@
         <w:pStyle w:val="Overskrift2"/>
       </w:pPr>
       <w:r>
-        <w:t xml:space="preserve">Sprint </w:t>
-      </w:r>
-      <w:r>
-        <w:t xml:space="preserve">2 </w:t>
-      </w:r>
-      <w:r>
-        <w:t>Retrospective</w:t>
-      </w:r>
-    </w:p>
-    <w:p/>
-    <w:p/>
-    <w:p>
-      <w:pPr>
-        <w:pStyle w:val="Overskrift1"/>
-      </w:pPr>
-      <w:r>
-        <w:t>Sprint 3</w:t>
-      </w:r>
-    </w:p>
-    <w:p/>
+        <w:t>Sprint 3 Review</w:t>
+      </w:r>
+    </w:p>
     <w:p>
       <w:pPr>
         <w:pStyle w:val="Overskrift2"/>
-      </w:pPr>
-      <w:r>
-        <w:t>Sprint 3 Review</w:t>
-      </w:r>
-    </w:p>
-    <w:p>
-      <w:pPr>
-        <w:pStyle w:val="Overskrift2"/>
-      </w:pPr>
-      <w:r>
-        <w:t>Sprint</w:t>
-      </w:r>
-      <w:r>
-        <w:t xml:space="preserve"> 3</w:t>
-      </w:r>
-      <w:r>
-        <w:t xml:space="preserve"> Retrospective</w:t>
-      </w:r>
-    </w:p>
-    <w:p/>
-    <w:p/>
+        <w:rPr>
+          <w:lang w:val="en-US"/>
+        </w:rPr>
+      </w:pPr>
+      <w:r>
+        <w:rPr>
+          <w:lang w:val="en-US"/>
+        </w:rPr>
+        <w:t>Sprint 3 Retrospective</w:t>
+      </w:r>
+    </w:p>
+    <w:p>
+      <w:pPr>
+        <w:rPr>
+          <w:lang w:val="en-US"/>
+        </w:rPr>
+      </w:pPr>
+    </w:p>
+    <w:p>
+      <w:pPr>
+        <w:rPr>
+          <w:lang w:val="en-US"/>
+        </w:rPr>
+      </w:pPr>
+    </w:p>
     <w:sectPr>
       <w:pgSz w:w="11906" w:h="16838"/>
       <w:pgMar w:top="1701" w:right="1134" w:bottom="1701" w:left="1134" w:header="708" w:footer="708" w:gutter="0"/>
@@ -1323,7 +1508,7 @@
 </file>
 
 <file path=customXml/itemProps1.xml><?xml version="1.0" encoding="utf-8"?>
-<ds:datastoreItem xmlns:ds="http://schemas.openxmlformats.org/officeDocument/2006/customXml" ds:itemID="{57088D29-D373-4D23-A0F4-4DDD1A959030}">
+<ds:datastoreItem xmlns:ds="http://schemas.openxmlformats.org/officeDocument/2006/customXml" ds:itemID="{EC4A3D75-3729-437A-A125-D1D176EAA264}">
   <ds:schemaRefs>
     <ds:schemaRef ds:uri="http://schemas.openxmlformats.org/officeDocument/2006/bibliography"/>
   </ds:schemaRefs>

</xml_diff>